<commit_message>
Updated Lab Sheet for info on multiple send object
</commit_message>
<xml_diff>
--- a/Lab_4_PT.docx
+++ b/Lab_4_PT.docx
@@ -211,23 +211,21 @@
           <w:rFonts w:cs="Helvetica"/>
           <w:lang w:val="en-US"/>
         </w:rPr>
-        <w:t xml:space="preserve">simple counter </w:t>
-      </w:r>
-      <w:proofErr w:type="spellStart"/>
-      <w:r>
-        <w:rPr>
-          <w:rFonts w:cs="Helvetica"/>
-          <w:lang w:val="en-US"/>
-        </w:rPr>
-        <w:t>ng</w:t>
-      </w:r>
-      <w:proofErr w:type="spellEnd"/>
-      <w:r>
-        <w:rPr>
-          <w:rFonts w:cs="Helvetica"/>
-          <w:lang w:val="en-US"/>
-        </w:rPr>
-        <w:t xml:space="preserve"> PD patch.</w:t>
+        <w:t>simple counter</w:t>
+      </w:r>
+      <w:r>
+        <w:rPr>
+          <w:rFonts w:cs="Helvetica"/>
+          <w:lang w:val="en-US"/>
+        </w:rPr>
+        <w:t xml:space="preserve"> </w:t>
+      </w:r>
+      <w:r>
+        <w:rPr>
+          <w:rFonts w:cs="Helvetica"/>
+          <w:lang w:val="en-US"/>
+        </w:rPr>
+        <w:t>PD patch.</w:t>
       </w:r>
     </w:p>
     <w:p>
@@ -434,23 +432,7 @@
           <w:rFonts w:cs="Helvetica"/>
           <w:lang w:val="en-US"/>
         </w:rPr>
-        <w:t xml:space="preserve"> the </w:t>
-      </w:r>
-      <w:proofErr w:type="gramStart"/>
-      <w:r>
-        <w:rPr>
-          <w:rFonts w:cs="Helvetica"/>
-          <w:lang w:val="en-US"/>
-        </w:rPr>
-        <w:t>following  changes</w:t>
-      </w:r>
-      <w:proofErr w:type="gramEnd"/>
-      <w:r>
-        <w:rPr>
-          <w:rFonts w:cs="Helvetica"/>
-          <w:lang w:val="en-US"/>
-        </w:rPr>
-        <w:t>:</w:t>
+        <w:t xml:space="preserve"> the following changes:</w:t>
       </w:r>
     </w:p>
     <w:p>
@@ -3189,6 +3171,553 @@
     </w:p>
     <w:p>
       <w:pPr>
+        <w:pStyle w:val="Heading2"/>
+        <w:rPr>
+          <w:lang w:val="ga-IE"/>
+        </w:rPr>
+      </w:pPr>
+      <w:r>
+        <w:rPr>
+          <w:lang w:val="ga-IE"/>
+        </w:rPr>
+        <w:t>Listening to more [send] object.</w:t>
+      </w:r>
+    </w:p>
+    <w:p/>
+    <w:p>
+      <w:r>
+        <w:t>Back when we declared the listener in initPD() we specified the name of the [send] object and the receiver that would handle the incoming data.</w:t>
+      </w:r>
+    </w:p>
+    <w:p/>
+    <w:p>
+      <w:r>
+        <w:rPr>
+          <w:noProof/>
+          <w:lang w:val="en-US"/>
+        </w:rPr>
+        <mc:AlternateContent>
+          <mc:Choice Requires="wps">
+            <w:drawing>
+              <wp:anchor distT="0" distB="0" distL="114300" distR="114300" simplePos="0" relativeHeight="251677696" behindDoc="0" locked="0" layoutInCell="1" allowOverlap="1" wp14:anchorId="06312108" wp14:editId="53322B48">
+                <wp:simplePos x="0" y="0"/>
+                <wp:positionH relativeFrom="column">
+                  <wp:posOffset>228600</wp:posOffset>
+                </wp:positionH>
+                <wp:positionV relativeFrom="paragraph">
+                  <wp:posOffset>1064895</wp:posOffset>
+                </wp:positionV>
+                <wp:extent cx="5029200" cy="342900"/>
+                <wp:effectExtent l="50800" t="25400" r="76200" b="114300"/>
+                <wp:wrapNone/>
+                <wp:docPr id="4" name="Frame 4"/>
+                <wp:cNvGraphicFramePr/>
+                <a:graphic xmlns:a="http://schemas.openxmlformats.org/drawingml/2006/main">
+                  <a:graphicData uri="http://schemas.microsoft.com/office/word/2010/wordprocessingShape">
+                    <wps:wsp>
+                      <wps:cNvSpPr/>
+                      <wps:spPr>
+                        <a:xfrm>
+                          <a:off x="0" y="0"/>
+                          <a:ext cx="5029200" cy="342900"/>
+                        </a:xfrm>
+                        <a:prstGeom prst="frame">
+                          <a:avLst>
+                            <a:gd name="adj1" fmla="val 463"/>
+                          </a:avLst>
+                        </a:prstGeom>
+                        <a:noFill/>
+                        <a:ln w="6350" cmpd="sng">
+                          <a:solidFill>
+                            <a:srgbClr val="FFFF00"/>
+                          </a:solidFill>
+                        </a:ln>
+                      </wps:spPr>
+                      <wps:style>
+                        <a:lnRef idx="1">
+                          <a:schemeClr val="accent1"/>
+                        </a:lnRef>
+                        <a:fillRef idx="3">
+                          <a:schemeClr val="accent1"/>
+                        </a:fillRef>
+                        <a:effectRef idx="2">
+                          <a:schemeClr val="accent1"/>
+                        </a:effectRef>
+                        <a:fontRef idx="minor">
+                          <a:schemeClr val="lt1"/>
+                        </a:fontRef>
+                      </wps:style>
+                      <wps:bodyPr rot="0" spcFirstLastPara="0" vertOverflow="overflow" horzOverflow="overflow" vert="horz" wrap="square" lIns="91440" tIns="45720" rIns="91440" bIns="45720" numCol="1" spcCol="0" rtlCol="0" fromWordArt="0" anchor="ctr" anchorCtr="0" forceAA="0" compatLnSpc="1">
+                        <a:prstTxWarp prst="textNoShape">
+                          <a:avLst/>
+                        </a:prstTxWarp>
+                        <a:noAutofit/>
+                      </wps:bodyPr>
+                    </wps:wsp>
+                  </a:graphicData>
+                </a:graphic>
+                <wp14:sizeRelH relativeFrom="margin">
+                  <wp14:pctWidth>0</wp14:pctWidth>
+                </wp14:sizeRelH>
+                <wp14:sizeRelV relativeFrom="margin">
+                  <wp14:pctHeight>0</wp14:pctHeight>
+                </wp14:sizeRelV>
+              </wp:anchor>
+            </w:drawing>
+          </mc:Choice>
+          <mc:Fallback>
+            <w:pict>
+              <v:shape id="Frame 4" o:spid="_x0000_s1026" style="position:absolute;margin-left:18pt;margin-top:83.85pt;width:396pt;height:27pt;z-index:251677696;visibility:visible;mso-wrap-style:square;mso-width-percent:0;mso-height-percent:0;mso-wrap-distance-left:9pt;mso-wrap-distance-top:0;mso-wrap-distance-right:9pt;mso-wrap-distance-bottom:0;mso-position-horizontal:absolute;mso-position-horizontal-relative:text;mso-position-vertical:absolute;mso-position-vertical-relative:text;mso-width-percent:0;mso-height-percent:0;mso-width-relative:margin;mso-height-relative:margin;v-text-anchor:middle" coordsize="5029200,342900" o:gfxdata="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" path="m0,0l5029200,,5029200,342900,,342900,,0xm1588,1588l1588,341312,5027612,341312,5027612,1588,1588,1588xe" filled="f" strokecolor="yellow" strokeweight=".5pt">
+                <v:shadow on="t" opacity="22937f" mv:blur="40000f" origin=",.5" offset="0,23000emu"/>
+                <v:path arrowok="t" o:connecttype="custom" o:connectlocs="0,0;5029200,0;5029200,342900;0,342900;0,0;1588,1588;1588,341312;5027612,341312;5027612,1588;1588,1588" o:connectangles="0,0,0,0,0,0,0,0,0,0"/>
+              </v:shape>
+            </w:pict>
+          </mc:Fallback>
+        </mc:AlternateContent>
+      </w:r>
+      <w:r>
+        <w:rPr>
+          <w:noProof/>
+          <w:lang w:val="en-US"/>
+        </w:rPr>
+        <w:drawing>
+          <wp:inline distT="0" distB="0" distL="0" distR="0" wp14:anchorId="06964EA5" wp14:editId="0037D55C">
+            <wp:extent cx="5270500" cy="1660525"/>
+            <wp:effectExtent l="0" t="0" r="12700" b="0"/>
+            <wp:docPr id="3" name="Picture 3"/>
+            <wp:cNvGraphicFramePr>
+              <a:graphicFrameLocks xmlns:a="http://schemas.openxmlformats.org/drawingml/2006/main" noChangeAspect="1"/>
+            </wp:cNvGraphicFramePr>
+            <a:graphic xmlns:a="http://schemas.openxmlformats.org/drawingml/2006/main">
+              <a:graphicData uri="http://schemas.openxmlformats.org/drawingml/2006/picture">
+                <pic:pic xmlns:pic="http://schemas.openxmlformats.org/drawingml/2006/picture">
+                  <pic:nvPicPr>
+                    <pic:cNvPr id="0" name="Screen Shot 2017-02-10 at 14.55.41.png"/>
+                    <pic:cNvPicPr/>
+                  </pic:nvPicPr>
+                  <pic:blipFill>
+                    <a:blip r:embed="rId13">
+                      <a:extLst>
+                        <a:ext uri="{28A0092B-C50C-407E-A947-70E740481C1C}">
+                          <a14:useLocalDpi xmlns:a14="http://schemas.microsoft.com/office/drawing/2010/main" val="0"/>
+                        </a:ext>
+                      </a:extLst>
+                    </a:blip>
+                    <a:stretch>
+                      <a:fillRect/>
+                    </a:stretch>
+                  </pic:blipFill>
+                  <pic:spPr>
+                    <a:xfrm>
+                      <a:off x="0" y="0"/>
+                      <a:ext cx="5270500" cy="1660525"/>
+                    </a:xfrm>
+                    <a:prstGeom prst="rect">
+                      <a:avLst/>
+                    </a:prstGeom>
+                  </pic:spPr>
+                </pic:pic>
+              </a:graphicData>
+            </a:graphic>
+          </wp:inline>
+        </w:drawing>
+      </w:r>
+    </w:p>
+    <w:p>
+      <w:pPr>
+        <w:rPr>
+          <w:lang w:val="ga-IE"/>
+        </w:rPr>
+      </w:pPr>
+    </w:p>
+    <w:p>
+      <w:pPr>
+        <w:rPr>
+          <w:lang w:val="ga-IE"/>
+        </w:rPr>
+      </w:pPr>
+      <w:r>
+        <w:rPr>
+          <w:lang w:val="ga-IE"/>
+        </w:rPr>
+        <w:t xml:space="preserve">To listen to other [send] objects we just add a listener and subscribe to that [send] object. </w:t>
+      </w:r>
+    </w:p>
+    <w:p>
+      <w:pPr>
+        <w:rPr>
+          <w:lang w:val="ga-IE"/>
+        </w:rPr>
+      </w:pPr>
+    </w:p>
+    <w:p>
+      <w:pPr>
+        <w:rPr>
+          <w:lang w:val="ga-IE"/>
+        </w:rPr>
+      </w:pPr>
+      <w:r>
+        <w:rPr>
+          <w:lang w:val="ga-IE"/>
+        </w:rPr>
+        <w:t>For example, listening to a [send] object in our patch called [s sendFrequency]:</w:t>
+      </w:r>
+    </w:p>
+    <w:p>
+      <w:pPr>
+        <w:rPr>
+          <w:lang w:val="ga-IE"/>
+        </w:rPr>
+      </w:pPr>
+    </w:p>
+    <w:p>
+      <w:pPr>
+        <w:ind w:left="720"/>
+        <w:rPr>
+          <w:lang w:val="ga-IE"/>
+        </w:rPr>
+      </w:pPr>
+      <w:r>
+        <w:rPr>
+          <w:lang w:val="ga-IE"/>
+        </w:rPr>
+        <w:t>Dispatcher.addListener(“sendCounter”,receiver1);</w:t>
+      </w:r>
+    </w:p>
+    <w:p>
+      <w:pPr>
+        <w:ind w:left="720"/>
+        <w:rPr>
+          <w:lang w:val="ga-IE"/>
+        </w:rPr>
+      </w:pPr>
+      <w:r>
+        <w:rPr>
+          <w:lang w:val="ga-IE"/>
+        </w:rPr>
+        <w:t>pdBase.subscribe(“sendCounter”);</w:t>
+      </w:r>
+    </w:p>
+    <w:p>
+      <w:pPr>
+        <w:ind w:left="720"/>
+        <w:rPr>
+          <w:lang w:val="ga-IE"/>
+        </w:rPr>
+      </w:pPr>
+    </w:p>
+    <w:p>
+      <w:pPr>
+        <w:ind w:left="720"/>
+        <w:rPr>
+          <w:lang w:val="ga-IE"/>
+        </w:rPr>
+      </w:pPr>
+      <w:r>
+        <w:rPr>
+          <w:lang w:val="ga-IE"/>
+        </w:rPr>
+        <w:t>Dispatcher.addListener(“sendFrequency”,receiver1);</w:t>
+      </w:r>
+    </w:p>
+    <w:p>
+      <w:pPr>
+        <w:ind w:left="720"/>
+        <w:rPr>
+          <w:lang w:val="ga-IE"/>
+        </w:rPr>
+      </w:pPr>
+      <w:r>
+        <w:rPr>
+          <w:lang w:val="ga-IE"/>
+        </w:rPr>
+        <w:t>pdBase.subscribe(“sendFrequency”);</w:t>
+      </w:r>
+    </w:p>
+    <w:p>
+      <w:pPr>
+        <w:ind w:left="720"/>
+        <w:rPr>
+          <w:lang w:val="ga-IE"/>
+        </w:rPr>
+      </w:pPr>
+    </w:p>
+    <w:p>
+      <w:pPr>
+        <w:rPr>
+          <w:lang w:val="ga-IE"/>
+        </w:rPr>
+      </w:pPr>
+    </w:p>
+    <w:p>
+      <w:pPr>
+        <w:rPr>
+          <w:lang w:val="ga-IE"/>
+        </w:rPr>
+      </w:pPr>
+      <w:r>
+        <w:rPr>
+          <w:lang w:val="ga-IE"/>
+        </w:rPr>
+        <w:t>The receiver we created earlier will listen for this other [send] object now!</w:t>
+      </w:r>
+    </w:p>
+    <w:p>
+      <w:pPr>
+        <w:rPr>
+          <w:lang w:val="ga-IE"/>
+        </w:rPr>
+      </w:pPr>
+    </w:p>
+    <w:p>
+      <w:pPr>
+        <w:rPr>
+          <w:lang w:val="ga-IE"/>
+        </w:rPr>
+      </w:pPr>
+      <w:r>
+        <w:rPr>
+          <w:lang w:val="ga-IE"/>
+        </w:rPr>
+        <w:t>Inside the receiver, we need to specify what happens with the data from [s sendFrequency]:</w:t>
+      </w:r>
+    </w:p>
+    <w:p>
+      <w:pPr>
+        <w:rPr>
+          <w:lang w:val="ga-IE"/>
+        </w:rPr>
+      </w:pPr>
+    </w:p>
+    <w:p>
+      <w:pPr>
+        <w:rPr>
+          <w:lang w:val="ga-IE"/>
+        </w:rPr>
+      </w:pPr>
+      <w:r>
+        <w:rPr>
+          <w:lang w:val="ga-IE"/>
+        </w:rPr>
+        <w:t>In the receiveFloat(String source, float x)</w:t>
+      </w:r>
+      <w:bookmarkStart w:id="0" w:name="_GoBack"/>
+      <w:bookmarkEnd w:id="0"/>
+      <w:r>
+        <w:rPr>
+          <w:lang w:val="ga-IE"/>
+        </w:rPr>
+        <w:t xml:space="preserve"> method</w:t>
+      </w:r>
+      <w:r>
+        <w:rPr>
+          <w:lang w:val="ga-IE"/>
+        </w:rPr>
+        <w:t xml:space="preserve"> we can add the following code:</w:t>
+      </w:r>
+    </w:p>
+    <w:p>
+      <w:pPr>
+        <w:rPr>
+          <w:lang w:val="ga-IE"/>
+        </w:rPr>
+      </w:pPr>
+    </w:p>
+    <w:p>
+      <w:pPr>
+        <w:ind w:left="720"/>
+        <w:rPr>
+          <w:lang w:val="ga-IE"/>
+        </w:rPr>
+      </w:pPr>
+      <w:r>
+        <w:rPr>
+          <w:lang w:val="ga-IE"/>
+        </w:rPr>
+        <w:t>if(source.equals(”sendFrequency”))</w:t>
+      </w:r>
+    </w:p>
+    <w:p>
+      <w:pPr>
+        <w:ind w:left="720"/>
+        <w:rPr>
+          <w:lang w:val="ga-IE"/>
+        </w:rPr>
+      </w:pPr>
+      <w:r>
+        <w:rPr>
+          <w:lang w:val="ga-IE"/>
+        </w:rPr>
+        <w:t>{</w:t>
+      </w:r>
+    </w:p>
+    <w:p>
+      <w:pPr>
+        <w:ind w:left="720"/>
+        <w:rPr>
+          <w:lang w:val="ga-IE"/>
+        </w:rPr>
+      </w:pPr>
+      <w:r>
+        <w:rPr>
+          <w:lang w:val="ga-IE"/>
+        </w:rPr>
+        <w:tab/>
+        <w:t>//Functionality goes here.</w:t>
+      </w:r>
+    </w:p>
+    <w:p>
+      <w:pPr>
+        <w:ind w:left="720"/>
+        <w:rPr>
+          <w:lang w:val="ga-IE"/>
+        </w:rPr>
+      </w:pPr>
+      <w:r>
+        <w:rPr>
+          <w:lang w:val="ga-IE"/>
+        </w:rPr>
+        <w:t>}</w:t>
+      </w:r>
+    </w:p>
+    <w:p>
+      <w:pPr>
+        <w:ind w:left="720"/>
+        <w:rPr>
+          <w:lang w:val="ga-IE"/>
+        </w:rPr>
+      </w:pPr>
+    </w:p>
+    <w:p>
+      <w:pPr>
+        <w:ind w:left="720"/>
+        <w:rPr>
+          <w:lang w:val="ga-IE"/>
+        </w:rPr>
+      </w:pPr>
+      <w:r>
+        <w:rPr>
+          <w:lang w:val="ga-IE"/>
+        </w:rPr>
+        <w:t>This checks to see what is the source send object, if it equals “sendFrequency” then it will execute the code in the {}.</w:t>
+      </w:r>
+    </w:p>
+    <w:p>
+      <w:pPr>
+        <w:ind w:left="720"/>
+        <w:rPr>
+          <w:lang w:val="ga-IE"/>
+        </w:rPr>
+      </w:pPr>
+    </w:p>
+    <w:p>
+      <w:pPr>
+        <w:rPr>
+          <w:lang w:val="ga-IE"/>
+        </w:rPr>
+      </w:pPr>
+      <w:r>
+        <w:rPr>
+          <w:lang w:val="ga-IE"/>
+        </w:rPr>
+        <w:t>Your task is:</w:t>
+      </w:r>
+    </w:p>
+    <w:p>
+      <w:pPr>
+        <w:rPr>
+          <w:lang w:val="ga-IE"/>
+        </w:rPr>
+      </w:pPr>
+    </w:p>
+    <w:p>
+      <w:pPr>
+        <w:pStyle w:val="ListParagraph"/>
+        <w:numPr>
+          <w:ilvl w:val="0"/>
+          <w:numId w:val="20"/>
+        </w:numPr>
+        <w:rPr>
+          <w:lang w:val="ga-IE"/>
+        </w:rPr>
+      </w:pPr>
+      <w:r>
+        <w:rPr>
+          <w:lang w:val="ga-IE"/>
+        </w:rPr>
+        <w:t xml:space="preserve">Edit your task to send random numbers between 1 and 400 to a [send] object called </w:t>
+      </w:r>
+      <w:r>
+        <w:rPr>
+          <w:lang w:val="ga-IE"/>
+        </w:rPr>
+        <w:t>sendFrequency.</w:t>
+      </w:r>
+    </w:p>
+    <w:p>
+      <w:pPr>
+        <w:pStyle w:val="ListParagraph"/>
+        <w:numPr>
+          <w:ilvl w:val="0"/>
+          <w:numId w:val="20"/>
+        </w:numPr>
+        <w:rPr>
+          <w:lang w:val="ga-IE"/>
+        </w:rPr>
+      </w:pPr>
+      <w:r>
+        <w:rPr>
+          <w:lang w:val="ga-IE"/>
+        </w:rPr>
+        <w:t>Add a textView to your GUI with ID frequency.</w:t>
+      </w:r>
+    </w:p>
+    <w:p>
+      <w:pPr>
+        <w:pStyle w:val="ListParagraph"/>
+        <w:numPr>
+          <w:ilvl w:val="0"/>
+          <w:numId w:val="20"/>
+        </w:numPr>
+        <w:rPr>
+          <w:lang w:val="ga-IE"/>
+        </w:rPr>
+      </w:pPr>
+      <w:r>
+        <w:rPr>
+          <w:lang w:val="ga-IE"/>
+        </w:rPr>
+        <w:t>Declare the textView in the mainActivity.java with name myFrequency.</w:t>
+      </w:r>
+    </w:p>
+    <w:p>
+      <w:pPr>
+        <w:pStyle w:val="ListParagraph"/>
+        <w:numPr>
+          <w:ilvl w:val="0"/>
+          <w:numId w:val="20"/>
+        </w:numPr>
+        <w:rPr>
+          <w:lang w:val="ga-IE"/>
+        </w:rPr>
+      </w:pPr>
+      <w:r>
+        <w:rPr>
+          <w:lang w:val="ga-IE"/>
+        </w:rPr>
+        <w:t>Update the text of myFrequency to have the value of the received float from [s sendFrequency].</w:t>
+      </w:r>
+    </w:p>
+    <w:p>
+      <w:pPr>
+        <w:pStyle w:val="ListParagraph"/>
+        <w:rPr>
+          <w:lang w:val="ga-IE"/>
+        </w:rPr>
+      </w:pPr>
+    </w:p>
+    <w:p>
+      <w:pPr>
         <w:pStyle w:val="Heading3"/>
         <w:rPr>
           <w:sz w:val="32"/>
@@ -3262,8 +3791,6 @@
           <w:lang w:val="ga-IE"/>
         </w:rPr>
       </w:pPr>
-      <w:bookmarkStart w:id="0" w:name="_GoBack"/>
-      <w:bookmarkEnd w:id="0"/>
     </w:p>
     <w:p/>
     <w:p/>
@@ -3657,6 +4184,95 @@
     </w:lvl>
   </w:abstractNum>
   <w:abstractNum w:abstractNumId="4">
+    <w:nsid w:val="36215826"/>
+    <w:multiLevelType w:val="hybridMultilevel"/>
+    <w:tmpl w:val="0754A38E"/>
+    <w:lvl w:ilvl="0" w:tplc="04090011">
+      <w:start w:val="1"/>
+      <w:numFmt w:val="decimal"/>
+      <w:lvlText w:val="%1)"/>
+      <w:lvlJc w:val="left"/>
+      <w:pPr>
+        <w:ind w:left="720" w:hanging="360"/>
+      </w:pPr>
+      <w:rPr>
+        <w:rFonts w:hint="default"/>
+      </w:rPr>
+    </w:lvl>
+    <w:lvl w:ilvl="1" w:tplc="04090019" w:tentative="1">
+      <w:start w:val="1"/>
+      <w:numFmt w:val="lowerLetter"/>
+      <w:lvlText w:val="%2."/>
+      <w:lvlJc w:val="left"/>
+      <w:pPr>
+        <w:ind w:left="1440" w:hanging="360"/>
+      </w:pPr>
+    </w:lvl>
+    <w:lvl w:ilvl="2" w:tplc="0409001B" w:tentative="1">
+      <w:start w:val="1"/>
+      <w:numFmt w:val="lowerRoman"/>
+      <w:lvlText w:val="%3."/>
+      <w:lvlJc w:val="right"/>
+      <w:pPr>
+        <w:ind w:left="2160" w:hanging="180"/>
+      </w:pPr>
+    </w:lvl>
+    <w:lvl w:ilvl="3" w:tplc="0409000F" w:tentative="1">
+      <w:start w:val="1"/>
+      <w:numFmt w:val="decimal"/>
+      <w:lvlText w:val="%4."/>
+      <w:lvlJc w:val="left"/>
+      <w:pPr>
+        <w:ind w:left="2880" w:hanging="360"/>
+      </w:pPr>
+    </w:lvl>
+    <w:lvl w:ilvl="4" w:tplc="04090019" w:tentative="1">
+      <w:start w:val="1"/>
+      <w:numFmt w:val="lowerLetter"/>
+      <w:lvlText w:val="%5."/>
+      <w:lvlJc w:val="left"/>
+      <w:pPr>
+        <w:ind w:left="3600" w:hanging="360"/>
+      </w:pPr>
+    </w:lvl>
+    <w:lvl w:ilvl="5" w:tplc="0409001B" w:tentative="1">
+      <w:start w:val="1"/>
+      <w:numFmt w:val="lowerRoman"/>
+      <w:lvlText w:val="%6."/>
+      <w:lvlJc w:val="right"/>
+      <w:pPr>
+        <w:ind w:left="4320" w:hanging="180"/>
+      </w:pPr>
+    </w:lvl>
+    <w:lvl w:ilvl="6" w:tplc="0409000F" w:tentative="1">
+      <w:start w:val="1"/>
+      <w:numFmt w:val="decimal"/>
+      <w:lvlText w:val="%7."/>
+      <w:lvlJc w:val="left"/>
+      <w:pPr>
+        <w:ind w:left="5040" w:hanging="360"/>
+      </w:pPr>
+    </w:lvl>
+    <w:lvl w:ilvl="7" w:tplc="04090019" w:tentative="1">
+      <w:start w:val="1"/>
+      <w:numFmt w:val="lowerLetter"/>
+      <w:lvlText w:val="%8."/>
+      <w:lvlJc w:val="left"/>
+      <w:pPr>
+        <w:ind w:left="5760" w:hanging="360"/>
+      </w:pPr>
+    </w:lvl>
+    <w:lvl w:ilvl="8" w:tplc="0409001B" w:tentative="1">
+      <w:start w:val="1"/>
+      <w:numFmt w:val="lowerRoman"/>
+      <w:lvlText w:val="%9."/>
+      <w:lvlJc w:val="right"/>
+      <w:pPr>
+        <w:ind w:left="6480" w:hanging="180"/>
+      </w:pPr>
+    </w:lvl>
+  </w:abstractNum>
+  <w:abstractNum w:abstractNumId="5">
     <w:nsid w:val="3AFA38A3"/>
     <w:multiLevelType w:val="hybridMultilevel"/>
     <w:tmpl w:val="4A60C7D8"/>
@@ -3745,7 +4361,7 @@
       </w:pPr>
     </w:lvl>
   </w:abstractNum>
-  <w:abstractNum w:abstractNumId="5">
+  <w:abstractNum w:abstractNumId="6">
     <w:nsid w:val="42C261B7"/>
     <w:multiLevelType w:val="hybridMultilevel"/>
     <w:tmpl w:val="F5FC8970"/>
@@ -3831,7 +4447,7 @@
       </w:pPr>
     </w:lvl>
   </w:abstractNum>
-  <w:abstractNum w:abstractNumId="6">
+  <w:abstractNum w:abstractNumId="7">
     <w:nsid w:val="51167A6C"/>
     <w:multiLevelType w:val="hybridMultilevel"/>
     <w:tmpl w:val="C70E03F2"/>
@@ -3917,7 +4533,7 @@
       </w:pPr>
     </w:lvl>
   </w:abstractNum>
-  <w:abstractNum w:abstractNumId="7">
+  <w:abstractNum w:abstractNumId="8">
     <w:nsid w:val="57A060B6"/>
     <w:multiLevelType w:val="hybridMultilevel"/>
     <w:tmpl w:val="100E3FF6"/>
@@ -4003,7 +4619,7 @@
       </w:pPr>
     </w:lvl>
   </w:abstractNum>
-  <w:abstractNum w:abstractNumId="8">
+  <w:abstractNum w:abstractNumId="9">
     <w:nsid w:val="59A73485"/>
     <w:multiLevelType w:val="hybridMultilevel"/>
     <w:tmpl w:val="03BA5DA8"/>
@@ -4092,7 +4708,7 @@
       </w:pPr>
     </w:lvl>
   </w:abstractNum>
-  <w:abstractNum w:abstractNumId="9">
+  <w:abstractNum w:abstractNumId="10">
     <w:nsid w:val="5A0F4BB5"/>
     <w:multiLevelType w:val="hybridMultilevel"/>
     <w:tmpl w:val="42122716"/>
@@ -4178,7 +4794,7 @@
       </w:pPr>
     </w:lvl>
   </w:abstractNum>
-  <w:abstractNum w:abstractNumId="10">
+  <w:abstractNum w:abstractNumId="11">
     <w:nsid w:val="60816F16"/>
     <w:multiLevelType w:val="multilevel"/>
     <w:tmpl w:val="D67ABF5C"/>
@@ -4291,7 +4907,7 @@
       </w:rPr>
     </w:lvl>
   </w:abstractNum>
-  <w:abstractNum w:abstractNumId="11">
+  <w:abstractNum w:abstractNumId="12">
     <w:nsid w:val="60817FA0"/>
     <w:multiLevelType w:val="hybridMultilevel"/>
     <w:tmpl w:val="C9E04C5E"/>
@@ -4404,7 +5020,7 @@
       </w:rPr>
     </w:lvl>
   </w:abstractNum>
-  <w:abstractNum w:abstractNumId="12">
+  <w:abstractNum w:abstractNumId="13">
     <w:nsid w:val="62B516DA"/>
     <w:multiLevelType w:val="hybridMultilevel"/>
     <w:tmpl w:val="B1D48F64"/>
@@ -4490,7 +5106,7 @@
       </w:pPr>
     </w:lvl>
   </w:abstractNum>
-  <w:abstractNum w:abstractNumId="13">
+  <w:abstractNum w:abstractNumId="14">
     <w:nsid w:val="62CB5C0C"/>
     <w:multiLevelType w:val="hybridMultilevel"/>
     <w:tmpl w:val="8640EE22"/>
@@ -4580,7 +5196,7 @@
       </w:pPr>
     </w:lvl>
   </w:abstractNum>
-  <w:abstractNum w:abstractNumId="14">
+  <w:abstractNum w:abstractNumId="15">
     <w:nsid w:val="63643C55"/>
     <w:multiLevelType w:val="hybridMultilevel"/>
     <w:tmpl w:val="8F4AA192"/>
@@ -4666,7 +5282,7 @@
       </w:pPr>
     </w:lvl>
   </w:abstractNum>
-  <w:abstractNum w:abstractNumId="15">
+  <w:abstractNum w:abstractNumId="16">
     <w:nsid w:val="6D4240B9"/>
     <w:multiLevelType w:val="hybridMultilevel"/>
     <w:tmpl w:val="AC56E434"/>
@@ -4755,7 +5371,7 @@
       </w:pPr>
     </w:lvl>
   </w:abstractNum>
-  <w:abstractNum w:abstractNumId="16">
+  <w:abstractNum w:abstractNumId="17">
     <w:nsid w:val="6F4A3B22"/>
     <w:multiLevelType w:val="hybridMultilevel"/>
     <w:tmpl w:val="6C64A2C4"/>
@@ -4844,7 +5460,7 @@
       </w:pPr>
     </w:lvl>
   </w:abstractNum>
-  <w:abstractNum w:abstractNumId="17">
+  <w:abstractNum w:abstractNumId="18">
     <w:nsid w:val="73746BF8"/>
     <w:multiLevelType w:val="hybridMultilevel"/>
     <w:tmpl w:val="BA82A1D0"/>
@@ -4930,7 +5546,7 @@
       </w:pPr>
     </w:lvl>
   </w:abstractNum>
-  <w:abstractNum w:abstractNumId="18">
+  <w:abstractNum w:abstractNumId="19">
     <w:nsid w:val="7E1833ED"/>
     <w:multiLevelType w:val="hybridMultilevel"/>
     <w:tmpl w:val="7AA221A2"/>
@@ -5020,58 +5636,61 @@
     <w:abstractNumId w:val="0"/>
   </w:num>
   <w:num w:numId="2">
-    <w:abstractNumId w:val="10"/>
+    <w:abstractNumId w:val="11"/>
   </w:num>
   <w:num w:numId="3">
-    <w:abstractNumId w:val="13"/>
+    <w:abstractNumId w:val="14"/>
   </w:num>
   <w:num w:numId="4">
     <w:abstractNumId w:val="1"/>
   </w:num>
   <w:num w:numId="5">
-    <w:abstractNumId w:val="9"/>
+    <w:abstractNumId w:val="10"/>
   </w:num>
   <w:num w:numId="6">
-    <w:abstractNumId w:val="5"/>
+    <w:abstractNumId w:val="6"/>
   </w:num>
   <w:num w:numId="7">
-    <w:abstractNumId w:val="6"/>
+    <w:abstractNumId w:val="7"/>
   </w:num>
   <w:num w:numId="8">
-    <w:abstractNumId w:val="18"/>
+    <w:abstractNumId w:val="19"/>
   </w:num>
   <w:num w:numId="9">
     <w:abstractNumId w:val="3"/>
   </w:num>
   <w:num w:numId="10">
-    <w:abstractNumId w:val="7"/>
+    <w:abstractNumId w:val="8"/>
   </w:num>
   <w:num w:numId="11">
-    <w:abstractNumId w:val="17"/>
+    <w:abstractNumId w:val="18"/>
   </w:num>
   <w:num w:numId="12">
-    <w:abstractNumId w:val="15"/>
+    <w:abstractNumId w:val="16"/>
   </w:num>
   <w:num w:numId="13">
     <w:abstractNumId w:val="2"/>
   </w:num>
   <w:num w:numId="14">
-    <w:abstractNumId w:val="8"/>
+    <w:abstractNumId w:val="9"/>
   </w:num>
   <w:num w:numId="15">
-    <w:abstractNumId w:val="14"/>
+    <w:abstractNumId w:val="15"/>
   </w:num>
   <w:num w:numId="16">
+    <w:abstractNumId w:val="13"/>
+  </w:num>
+  <w:num w:numId="17">
+    <w:abstractNumId w:val="5"/>
+  </w:num>
+  <w:num w:numId="18">
+    <w:abstractNumId w:val="17"/>
+  </w:num>
+  <w:num w:numId="19">
     <w:abstractNumId w:val="12"/>
   </w:num>
-  <w:num w:numId="17">
+  <w:num w:numId="20">
     <w:abstractNumId w:val="4"/>
-  </w:num>
-  <w:num w:numId="18">
-    <w:abstractNumId w:val="16"/>
-  </w:num>
-  <w:num w:numId="19">
-    <w:abstractNumId w:val="11"/>
   </w:num>
 </w:numbering>
 </file>
@@ -5304,6 +5923,7 @@
   <w:style w:type="character" w:default="1" w:styleId="DefaultParagraphFont">
     <w:name w:val="Default Paragraph Font"/>
     <w:uiPriority w:val="1"/>
+    <w:semiHidden/>
     <w:unhideWhenUsed/>
   </w:style>
   <w:style w:type="table" w:default="1" w:styleId="TableNormal">
@@ -5774,6 +6394,7 @@
   <w:style w:type="character" w:default="1" w:styleId="DefaultParagraphFont">
     <w:name w:val="Default Paragraph Font"/>
     <w:uiPriority w:val="1"/>
+    <w:semiHidden/>
     <w:unhideWhenUsed/>
   </w:style>
   <w:style w:type="table" w:default="1" w:styleId="TableNormal">

</xml_diff>

<commit_message>
Changes to Lab Sheet
</commit_message>
<xml_diff>
--- a/Lab_4_PT.docx
+++ b/Lab_4_PT.docx
@@ -53,15 +53,104 @@
           <w:rFonts w:cs="Helvetica"/>
           <w:lang w:val="en-US"/>
         </w:rPr>
-        <w:t xml:space="preserve">expand what we’ve looked at. Previously, our android would send data to our patch. We are going to look at </w:t>
-      </w:r>
-      <w:r>
-        <w:rPr>
-          <w:rFonts w:cs="Helvetica"/>
-          <w:lang w:val="en-US"/>
-        </w:rPr>
-        <w:t>sending floats from our patch to a receiver in android.</w:t>
-      </w:r>
+        <w:t>ex</w:t>
+      </w:r>
+      <w:r>
+        <w:rPr>
+          <w:rFonts w:cs="Helvetica"/>
+          <w:lang w:val="en-US"/>
+        </w:rPr>
+        <w:t xml:space="preserve">tend our android app further. So far we have learned how to create a GUI for our app and how to send data from this GUI to our </w:t>
+      </w:r>
+      <w:proofErr w:type="spellStart"/>
+      <w:proofErr w:type="gramStart"/>
+      <w:r>
+        <w:rPr>
+          <w:rFonts w:cs="Helvetica"/>
+          <w:lang w:val="en-US"/>
+        </w:rPr>
+        <w:t>pd</w:t>
+      </w:r>
+      <w:proofErr w:type="spellEnd"/>
+      <w:proofErr w:type="gramEnd"/>
+      <w:r>
+        <w:rPr>
+          <w:rFonts w:cs="Helvetica"/>
+          <w:lang w:val="en-US"/>
+        </w:rPr>
+        <w:t xml:space="preserve"> patch. Today w</w:t>
+      </w:r>
+      <w:r>
+        <w:rPr>
+          <w:rFonts w:cs="Helvetica"/>
+          <w:lang w:val="en-US"/>
+        </w:rPr>
+        <w:t xml:space="preserve">e are going to </w:t>
+      </w:r>
+      <w:r>
+        <w:rPr>
+          <w:rFonts w:cs="Helvetica"/>
+          <w:lang w:val="en-US"/>
+        </w:rPr>
+        <w:t>learn how to</w:t>
+      </w:r>
+      <w:r>
+        <w:rPr>
+          <w:rFonts w:cs="Helvetica"/>
+          <w:lang w:val="en-US"/>
+        </w:rPr>
+        <w:t xml:space="preserve"> </w:t>
+      </w:r>
+      <w:r>
+        <w:rPr>
+          <w:rFonts w:cs="Helvetica"/>
+          <w:lang w:val="en-US"/>
+        </w:rPr>
+        <w:t>send</w:t>
+      </w:r>
+      <w:r>
+        <w:rPr>
+          <w:rFonts w:cs="Helvetica"/>
+          <w:lang w:val="en-US"/>
+        </w:rPr>
+        <w:t xml:space="preserve"> data</w:t>
+      </w:r>
+      <w:r>
+        <w:rPr>
+          <w:rFonts w:cs="Helvetica"/>
+          <w:lang w:val="en-US"/>
+        </w:rPr>
+        <w:t xml:space="preserve"> from our patch to</w:t>
+      </w:r>
+      <w:r>
+        <w:rPr>
+          <w:rFonts w:cs="Helvetica"/>
+          <w:lang w:val="en-US"/>
+        </w:rPr>
+        <w:t xml:space="preserve"> the GUI</w:t>
+      </w:r>
+      <w:r>
+        <w:rPr>
+          <w:rFonts w:cs="Helvetica"/>
+          <w:lang w:val="en-US"/>
+        </w:rPr>
+        <w:t>.</w:t>
+      </w:r>
+      <w:r>
+        <w:rPr>
+          <w:rFonts w:cs="Helvetica"/>
+          <w:lang w:val="en-US"/>
+        </w:rPr>
+        <w:t xml:space="preserve"> This will allow us to display information in the GUI about the current state of the patch.</w:t>
+      </w:r>
+    </w:p>
+    <w:p>
+      <w:pPr>
+        <w:pStyle w:val="Heading2"/>
+        <w:rPr>
+          <w:lang w:val="en-US"/>
+        </w:rPr>
+      </w:pPr>
     </w:p>
     <w:p>
       <w:pPr>
@@ -164,28 +253,7 @@
           <w:rFonts w:cs="Helvetica"/>
           <w:lang w:val="en-US"/>
         </w:rPr>
-        <w:t>Open the provided template</w:t>
-      </w:r>
-      <w:r>
-        <w:rPr>
-          <w:rFonts w:cs="Helvetica"/>
-          <w:lang w:val="en-US"/>
-        </w:rPr>
-        <w:t xml:space="preserve"> in android studio. </w:t>
-      </w:r>
-    </w:p>
-    <w:p>
-      <w:pPr>
-        <w:pStyle w:val="Heading2"/>
-        <w:rPr>
-          <w:lang w:val="en-US"/>
-        </w:rPr>
-      </w:pPr>
-      <w:r>
-        <w:rPr>
-          <w:lang w:val="en-US"/>
-        </w:rPr>
-        <w:t>Edit The PD Patch</w:t>
+        <w:t xml:space="preserve">Rename the containing folder to firstname_surname_lab04.  </w:t>
       </w:r>
     </w:p>
     <w:p>
@@ -199,6 +267,99 @@
           <w:lang w:val="en-US"/>
         </w:rPr>
       </w:pPr>
+    </w:p>
+    <w:p>
+      <w:pPr>
+        <w:widowControl w:val="0"/>
+        <w:autoSpaceDE w:val="0"/>
+        <w:autoSpaceDN w:val="0"/>
+        <w:adjustRightInd w:val="0"/>
+        <w:rPr>
+          <w:rFonts w:cs="Helvetica"/>
+          <w:lang w:val="en-US"/>
+        </w:rPr>
+      </w:pPr>
+      <w:r>
+        <w:rPr>
+          <w:rFonts w:cs="Helvetica"/>
+          <w:lang w:val="en-US"/>
+        </w:rPr>
+        <w:t>(This step is important as otherwise another student may accidentally delete your project</w:t>
+      </w:r>
+      <w:proofErr w:type="gramStart"/>
+      <w:r>
+        <w:rPr>
+          <w:rFonts w:cs="Helvetica"/>
+          <w:lang w:val="en-US"/>
+        </w:rPr>
+        <w:t>. )</w:t>
+      </w:r>
+      <w:proofErr w:type="gramEnd"/>
+    </w:p>
+    <w:p>
+      <w:pPr>
+        <w:widowControl w:val="0"/>
+        <w:autoSpaceDE w:val="0"/>
+        <w:autoSpaceDN w:val="0"/>
+        <w:adjustRightInd w:val="0"/>
+        <w:rPr>
+          <w:rFonts w:cs="Helvetica"/>
+          <w:lang w:val="en-US"/>
+        </w:rPr>
+      </w:pPr>
+    </w:p>
+    <w:p>
+      <w:pPr>
+        <w:widowControl w:val="0"/>
+        <w:autoSpaceDE w:val="0"/>
+        <w:autoSpaceDN w:val="0"/>
+        <w:adjustRightInd w:val="0"/>
+        <w:rPr>
+          <w:rFonts w:cs="Helvetica"/>
+          <w:lang w:val="en-US"/>
+        </w:rPr>
+      </w:pPr>
+      <w:r>
+        <w:rPr>
+          <w:rFonts w:cs="Helvetica"/>
+          <w:lang w:val="en-US"/>
+        </w:rPr>
+        <w:t xml:space="preserve">Open the provided template in android studio.  </w:t>
+      </w:r>
+    </w:p>
+    <w:p>
+      <w:pPr>
+        <w:pStyle w:val="Heading2"/>
+        <w:rPr>
+          <w:lang w:val="en-US"/>
+        </w:rPr>
+      </w:pPr>
+    </w:p>
+    <w:p>
+      <w:pPr>
+        <w:pStyle w:val="Heading2"/>
+        <w:rPr>
+          <w:lang w:val="en-US"/>
+        </w:rPr>
+      </w:pPr>
+      <w:r>
+        <w:rPr>
+          <w:lang w:val="en-US"/>
+        </w:rPr>
+        <w:t>Edit The PD Patch</w:t>
+      </w:r>
+    </w:p>
+    <w:p>
+      <w:pPr>
+        <w:widowControl w:val="0"/>
+        <w:autoSpaceDE w:val="0"/>
+        <w:autoSpaceDN w:val="0"/>
+        <w:adjustRightInd w:val="0"/>
+        <w:rPr>
+          <w:rFonts w:cs="Helvetica"/>
+          <w:lang w:val="en-US"/>
+        </w:rPr>
+      </w:pPr>
       <w:r>
         <w:rPr>
           <w:rFonts w:cs="Helvetica"/>
@@ -219,6 +380,13 @@
           <w:lang w:val="en-US"/>
         </w:rPr>
         <w:t xml:space="preserve"> </w:t>
+      </w:r>
+      <w:r>
+        <w:rPr>
+          <w:rFonts w:cs="Helvetica"/>
+          <w:lang w:val="en-US"/>
+        </w:rPr>
+        <w:t xml:space="preserve">in the </w:t>
       </w:r>
       <w:r>
         <w:rPr>
@@ -964,6 +1132,13 @@
           <w:rFonts w:cs="Helvetica"/>
           <w:lang w:val="en-US"/>
         </w:rPr>
+        <w:t>. You should see the value from the float is increasing by 1 every second and resets to 0 after 9.</w:t>
+      </w:r>
+      <w:r>
+        <w:rPr>
+          <w:rFonts w:cs="Helvetica"/>
+          <w:lang w:val="en-US"/>
+        </w:rPr>
         <w:t xml:space="preserve"> </w:t>
       </w:r>
     </w:p>
@@ -997,6 +1172,7 @@
           <w:rFonts w:cs="Helvetica"/>
           <w:lang w:val="en-US"/>
         </w:rPr>
+        <w:lastRenderedPageBreak/>
         <w:t>Your patch should be similar to the following figure.</w:t>
       </w:r>
     </w:p>
@@ -1019,9 +1195,8 @@
           <w:noProof/>
           <w:lang w:val="en-US"/>
         </w:rPr>
-        <w:lastRenderedPageBreak/>
         <w:drawing>
-          <wp:inline distT="0" distB="0" distL="0" distR="0" wp14:anchorId="5DFFA882" wp14:editId="65DC4011">
+          <wp:inline distT="0" distB="0" distL="0" distR="0" wp14:anchorId="21854382" wp14:editId="107B87BB">
             <wp:extent cx="1281170" cy="4229100"/>
             <wp:effectExtent l="0" t="0" r="0" b="0"/>
             <wp:docPr id="1" name="Picture 1"/>
@@ -1076,7 +1251,19 @@
         <w:rPr>
           <w:lang w:val="en-US"/>
         </w:rPr>
-        <w:t>Include the new patch in the project</w:t>
+        <w:t>Include th</w:t>
+      </w:r>
+      <w:r>
+        <w:rPr>
+          <w:lang w:val="en-US"/>
+        </w:rPr>
+        <w:t>is</w:t>
+      </w:r>
+      <w:r>
+        <w:rPr>
+          <w:lang w:val="en-US"/>
+        </w:rPr>
+        <w:t xml:space="preserve"> new patch in the project</w:t>
       </w:r>
     </w:p>
     <w:p>
@@ -1240,7 +1427,22 @@
     </w:p>
     <w:p>
       <w:r>
-        <w:t xml:space="preserve">Now we </w:t>
+        <w:t xml:space="preserve">We now want to create a </w:t>
+      </w:r>
+      <w:r>
+        <w:t>w</w:t>
+      </w:r>
+      <w:r>
+        <w:t>idget in the GUI that will display the values created in our counter pd patch. How can we create a GUI that receives the values that go from 0 to 9 and displays them?</w:t>
+      </w:r>
+    </w:p>
+    <w:p/>
+    <w:p>
+      <w:r>
+        <w:t>Well, we</w:t>
+      </w:r>
+      <w:r>
+        <w:t xml:space="preserve"> </w:t>
       </w:r>
       <w:r>
         <w:t>need</w:t>
@@ -1258,16 +1460,25 @@
         <w:t xml:space="preserve">widget </w:t>
       </w:r>
       <w:r>
-        <w:t xml:space="preserve">in our app that will communicate with the  </w:t>
-      </w:r>
-      <w:r>
-        <w:t xml:space="preserve">new </w:t>
+        <w:t xml:space="preserve">in our app that will communicate with the </w:t>
+      </w:r>
+      <w:r>
+        <w:t xml:space="preserve"> </w:t>
       </w:r>
       <w:r>
         <w:t>[</w:t>
       </w:r>
       <w:r>
-        <w:t xml:space="preserve">send </w:t>
+        <w:t xml:space="preserve">s </w:t>
+      </w:r>
+      <w:r>
+        <w:t>send</w:t>
+      </w:r>
+      <w:r>
+        <w:t>Counter</w:t>
+      </w:r>
+      <w:r>
+        <w:t xml:space="preserve"> </w:t>
       </w:r>
       <w:r>
         <w:t>] object in our PD patch.</w:t>
@@ -1276,7 +1487,7 @@
         <w:t xml:space="preserve"> This is a </w:t>
       </w:r>
       <w:r>
-        <w:t xml:space="preserve">two </w:t>
+        <w:t xml:space="preserve">three </w:t>
       </w:r>
       <w:r>
         <w:t>step process</w:t>
@@ -1293,7 +1504,13 @@
         <w:ind w:left="851" w:hanging="851"/>
       </w:pPr>
       <w:r>
-        <w:t xml:space="preserve">First we place the object graphically on </w:t>
+        <w:t xml:space="preserve">First we place the </w:t>
+      </w:r>
+      <w:r>
+        <w:t xml:space="preserve">widget </w:t>
+      </w:r>
+      <w:r>
+        <w:t xml:space="preserve">graphically on </w:t>
       </w:r>
       <w:r>
         <w:t xml:space="preserve">the </w:t>
@@ -1357,10 +1574,63 @@
         <w:t>.</w:t>
       </w:r>
     </w:p>
+    <w:p/>
+    <w:p>
+      <w:pPr>
+        <w:pStyle w:val="ListParagraph"/>
+        <w:numPr>
+          <w:ilvl w:val="0"/>
+          <w:numId w:val="14"/>
+        </w:numPr>
+        <w:ind w:left="851" w:hanging="851"/>
+      </w:pPr>
+      <w:r>
+        <w:t>Then we a</w:t>
+      </w:r>
+      <w:r>
+        <w:t>dd the listener</w:t>
+      </w:r>
+      <w:r>
+        <w:rPr>
+          <w:b/>
+          <w:lang w:val="ga-IE"/>
+        </w:rPr>
+        <w:t xml:space="preserve">. </w:t>
+      </w:r>
+      <w:r>
+        <w:rPr>
+          <w:lang w:val="ga-IE"/>
+        </w:rPr>
+        <w:t xml:space="preserve">We specify the [send] object we want to listen to. We specify </w:t>
+      </w:r>
+      <w:r>
+        <w:rPr>
+          <w:lang w:val="ga-IE"/>
+        </w:rPr>
+        <w:t>a</w:t>
+      </w:r>
+      <w:r>
+        <w:rPr>
+          <w:lang w:val="ga-IE"/>
+        </w:rPr>
+        <w:t xml:space="preserve"> receiver to handle the received data from that [send] object. We subscribe to that [send] object to receive any future data.</w:t>
+      </w:r>
+      <w:r>
+        <w:rPr>
+          <w:lang w:val="ga-IE"/>
+        </w:rPr>
+        <w:t xml:space="preserve"> Then we add the functionality we want with the received data in the receiver.</w:t>
+      </w:r>
+    </w:p>
     <w:p>
       <w:pPr>
         <w:pStyle w:val="Heading3"/>
       </w:pPr>
+    </w:p>
+    <w:p>
+      <w:pPr>
+        <w:pStyle w:val="Heading3"/>
+      </w:pPr>
       <w:r>
         <w:t xml:space="preserve">Add a </w:t>
       </w:r>
@@ -1382,7 +1652,13 @@
         <w:t xml:space="preserve"> add a </w:t>
       </w:r>
       <w:r>
-        <w:t xml:space="preserve">textView </w:t>
+        <w:t>textView</w:t>
+      </w:r>
+      <w:r>
+        <w:t xml:space="preserve"> widget</w:t>
+      </w:r>
+      <w:r>
+        <w:t xml:space="preserve"> </w:t>
       </w:r>
       <w:r>
         <w:t xml:space="preserve">to our </w:t>
@@ -1391,10 +1667,9 @@
         <w:t xml:space="preserve">apps </w:t>
       </w:r>
       <w:r>
-        <w:t>GUI. When this button is clicked it will send a value of “1” to the pd patch.</w:t>
-      </w:r>
-    </w:p>
-    <w:p/>
+        <w:t xml:space="preserve">GUI. </w:t>
+      </w:r>
+    </w:p>
     <w:p>
       <w:pPr>
         <w:pStyle w:val="Heading3"/>
@@ -1435,7 +1710,7 @@
         <mc:AlternateContent>
           <mc:Choice Requires="wps">
             <w:drawing>
-              <wp:anchor distT="0" distB="0" distL="114300" distR="114300" simplePos="0" relativeHeight="251675648" behindDoc="0" locked="0" layoutInCell="1" allowOverlap="1" wp14:anchorId="07F8B5D1" wp14:editId="1734EDC6">
+              <wp:anchor distT="0" distB="0" distL="114300" distR="114300" simplePos="0" relativeHeight="251675648" behindDoc="0" locked="0" layoutInCell="1" allowOverlap="1" wp14:anchorId="6E12B891" wp14:editId="5F3F9640">
                 <wp:simplePos x="0" y="0"/>
                 <wp:positionH relativeFrom="column">
                   <wp:posOffset>800100</wp:posOffset>
@@ -1517,7 +1792,7 @@
           <w:lang w:val="en-US"/>
         </w:rPr>
         <w:drawing>
-          <wp:inline distT="0" distB="0" distL="0" distR="0" wp14:anchorId="6B7ED191" wp14:editId="4D9953B4">
+          <wp:inline distT="0" distB="0" distL="0" distR="0" wp14:anchorId="2573ED98" wp14:editId="6B6E999D">
             <wp:extent cx="2895600" cy="2286000"/>
             <wp:effectExtent l="0" t="0" r="0" b="0"/>
             <wp:docPr id="26" name="Picture 26"/>
@@ -1595,7 +1870,7 @@
         <mc:AlternateContent>
           <mc:Choice Requires="wps">
             <w:drawing>
-              <wp:anchor distT="0" distB="0" distL="114300" distR="114300" simplePos="0" relativeHeight="251671552" behindDoc="0" locked="0" layoutInCell="1" allowOverlap="1" wp14:anchorId="59C68AAF" wp14:editId="1A6EAA4B">
+              <wp:anchor distT="0" distB="0" distL="114300" distR="114300" simplePos="0" relativeHeight="251671552" behindDoc="0" locked="0" layoutInCell="1" allowOverlap="1" wp14:anchorId="0D07FB1F" wp14:editId="06399B13">
                 <wp:simplePos x="0" y="0"/>
                 <wp:positionH relativeFrom="column">
                   <wp:posOffset>457200</wp:posOffset>
@@ -1677,7 +1952,7 @@
           <w:lang w:val="en-US"/>
         </w:rPr>
         <w:drawing>
-          <wp:inline distT="0" distB="0" distL="0" distR="0" wp14:anchorId="5A1CA43B" wp14:editId="09D3850C">
+          <wp:inline distT="0" distB="0" distL="0" distR="0" wp14:anchorId="6AFECDF7" wp14:editId="4C30610F">
             <wp:extent cx="4362139" cy="3314700"/>
             <wp:effectExtent l="0" t="0" r="6985" b="0"/>
             <wp:docPr id="25" name="Picture 25"/>
@@ -1749,7 +2024,7 @@
         <w:t xml:space="preserve">now </w:t>
       </w:r>
       <w:r>
-        <w:t>in place .</w:t>
+        <w:t>in place.</w:t>
       </w:r>
       <w:r>
         <w:t xml:space="preserve"> </w:t>
@@ -1829,7 +2104,7 @@
           <w:lang w:val="en-US"/>
         </w:rPr>
         <w:drawing>
-          <wp:inline distT="0" distB="0" distL="0" distR="0" wp14:anchorId="4BB756FB" wp14:editId="09C75A37">
+          <wp:inline distT="0" distB="0" distL="0" distR="0" wp14:anchorId="77085EAD" wp14:editId="17251813">
             <wp:extent cx="3708400" cy="3006495"/>
             <wp:effectExtent l="0" t="0" r="0" b="0"/>
             <wp:docPr id="28" name="Picture 28"/>
@@ -1943,7 +2218,10 @@
         <w:t xml:space="preserve">We have completed step 1 of our </w:t>
       </w:r>
       <w:r>
-        <w:t xml:space="preserve">2 </w:t>
+        <w:t>3</w:t>
+      </w:r>
+      <w:r>
+        <w:t xml:space="preserve"> </w:t>
       </w:r>
       <w:r>
         <w:t>step process for adding a widget to the gui.</w:t>
@@ -2020,7 +2298,7 @@
           <w:lang w:val="en-US"/>
         </w:rPr>
         <w:drawing>
-          <wp:inline distT="0" distB="0" distL="0" distR="0" wp14:anchorId="6B051985" wp14:editId="74A84013">
+          <wp:inline distT="0" distB="0" distL="0" distR="0" wp14:anchorId="051942E2" wp14:editId="3527917F">
             <wp:extent cx="3378200" cy="1689100"/>
             <wp:effectExtent l="0" t="0" r="0" b="12700"/>
             <wp:docPr id="29" name="Picture 29"/>
@@ -2069,6 +2347,7 @@
         </w:drawing>
       </w:r>
     </w:p>
+    <w:p/>
     <w:p>
       <w:r>
         <w:t xml:space="preserve">Lets </w:t>
@@ -2094,7 +2373,7 @@
           <w:lang w:val="en-US"/>
         </w:rPr>
         <w:drawing>
-          <wp:inline distT="0" distB="0" distL="0" distR="0" wp14:anchorId="759BC3A8" wp14:editId="60685E2F">
+          <wp:inline distT="0" distB="0" distL="0" distR="0" wp14:anchorId="4A059438" wp14:editId="53141570">
             <wp:extent cx="1790700" cy="304800"/>
             <wp:effectExtent l="0" t="0" r="12700" b="0"/>
             <wp:docPr id="31" name="Picture 31"/>
@@ -2168,7 +2447,7 @@
           <w:lang w:val="en-US"/>
         </w:rPr>
         <w:drawing>
-          <wp:inline distT="0" distB="0" distL="0" distR="0" wp14:anchorId="2A6B0EE6" wp14:editId="776AEDFD">
+          <wp:inline distT="0" distB="0" distL="0" distR="0" wp14:anchorId="44875582" wp14:editId="16E844AE">
             <wp:extent cx="5270500" cy="247015"/>
             <wp:effectExtent l="0" t="0" r="12700" b="6985"/>
             <wp:docPr id="32" name="Picture 32"/>
@@ -2287,7 +2566,13 @@
         <w:rPr>
           <w:lang w:val="ga-IE"/>
         </w:rPr>
-        <w:t xml:space="preserve">graphical button </w:t>
+        <w:t>textView</w:t>
+      </w:r>
+      <w:r>
+        <w:rPr>
+          <w:lang w:val="ga-IE"/>
+        </w:rPr>
+        <w:t xml:space="preserve"> </w:t>
       </w:r>
       <w:r>
         <w:rPr>
@@ -2340,7 +2625,13 @@
         <w:t xml:space="preserve">We have now completed step 2 of our </w:t>
       </w:r>
       <w:r>
-        <w:t xml:space="preserve">two </w:t>
+        <w:t>t</w:t>
+      </w:r>
+      <w:r>
+        <w:t>hree</w:t>
+      </w:r>
+      <w:r>
+        <w:t xml:space="preserve"> </w:t>
       </w:r>
       <w:r>
         <w:t xml:space="preserve">step process. We have created a </w:t>
@@ -2384,9 +2675,25 @@
     </w:p>
     <w:p>
       <w:pPr>
+        <w:rPr>
+          <w:rFonts w:asciiTheme="majorHAnsi" w:eastAsiaTheme="majorEastAsia" w:hAnsiTheme="majorHAnsi" w:cstheme="majorBidi"/>
+          <w:b/>
+          <w:bCs/>
+          <w:color w:val="4F81BD" w:themeColor="accent1"/>
+        </w:rPr>
+      </w:pPr>
+      <w:r>
+        <w:br w:type="page"/>
+      </w:r>
+    </w:p>
+    <w:p>
+      <w:pPr>
         <w:pStyle w:val="Heading3"/>
       </w:pPr>
       <w:r>
+        <w:t xml:space="preserve">Step 3: </w:t>
+      </w:r>
+      <w:r>
         <w:t xml:space="preserve">Add </w:t>
       </w:r>
       <w:r>
@@ -2399,33 +2706,33 @@
         <w:t>listener</w:t>
       </w:r>
       <w:r>
+        <w:t xml:space="preserve"> and receiver</w:t>
+      </w:r>
+      <w:r>
         <w:t xml:space="preserve">. </w:t>
       </w:r>
     </w:p>
     <w:p>
       <w:r>
-        <w:t xml:space="preserve">Now we need to add the </w:t>
+        <w:t xml:space="preserve">We want our </w:t>
+      </w:r>
+      <w:r>
+        <w:t>app to receive data from our [send] objects in pure data</w:t>
+      </w:r>
+      <w:r>
+        <w:t>. To do this w</w:t>
+      </w:r>
+      <w:r>
+        <w:t>e must</w:t>
+      </w:r>
+      <w:r>
+        <w:t xml:space="preserve"> add a </w:t>
       </w:r>
       <w:r>
         <w:t>listener</w:t>
       </w:r>
       <w:r>
-        <w:t xml:space="preserve">. We want our </w:t>
-      </w:r>
-      <w:r>
-        <w:t>app to receive data from our [send] objects in pure data</w:t>
-      </w:r>
-      <w:r>
-        <w:t>. To do this w</w:t>
-      </w:r>
-      <w:r>
-        <w:t>e must</w:t>
-      </w:r>
-      <w:r>
-        <w:t xml:space="preserve"> add a </w:t>
-      </w:r>
-      <w:r>
-        <w:t>listener</w:t>
+        <w:t xml:space="preserve"> first</w:t>
       </w:r>
       <w:r>
         <w:t xml:space="preserve">: code that </w:t>
@@ -2442,18 +2749,33 @@
       <w:r>
         <w:t xml:space="preserve">.  </w:t>
       </w:r>
+      <w:r>
+        <w:t>This needs to be added in the initPD() code which is at line 101.</w:t>
+      </w:r>
     </w:p>
     <w:p/>
     <w:p>
       <w:r>
         <w:tab/>
-        <w:t xml:space="preserve">1)Go to line </w:t>
+        <w:t>1)</w:t>
+      </w:r>
+      <w:r>
+        <w:t xml:space="preserve"> </w:t>
+      </w:r>
+      <w:r>
+        <w:t xml:space="preserve">Go to line </w:t>
       </w:r>
       <w:r>
         <w:t>101</w:t>
       </w:r>
       <w:r>
-        <w:t xml:space="preserve"> Type the below:</w:t>
+        <w:t xml:space="preserve"> </w:t>
+      </w:r>
+      <w:r>
+        <w:t>and t</w:t>
+      </w:r>
+      <w:r>
+        <w:t>ype the below:</w:t>
       </w:r>
     </w:p>
     <w:p/>
@@ -2504,7 +2826,7 @@
           <w:lang w:val="en-US"/>
         </w:rPr>
         <w:drawing>
-          <wp:inline distT="0" distB="0" distL="0" distR="0" wp14:anchorId="40928FE1" wp14:editId="284458D3">
+          <wp:inline distT="0" distB="0" distL="0" distR="0" wp14:anchorId="679F82A1" wp14:editId="6D6335E6">
             <wp:extent cx="5270500" cy="1660525"/>
             <wp:effectExtent l="0" t="0" r="12700" b="0"/>
             <wp:docPr id="34" name="Picture 34"/>
@@ -2547,45 +2869,99 @@
       </w:r>
     </w:p>
     <w:p/>
+    <w:p/>
+    <w:p/>
+    <w:p>
+      <w:r>
+        <w:t>The line</w:t>
+      </w:r>
+      <w:r>
+        <w:t xml:space="preserve"> </w:t>
+      </w:r>
+    </w:p>
+    <w:p/>
+    <w:p>
+      <w:bookmarkStart w:id="0" w:name="_GoBack"/>
+      <w:bookmarkEnd w:id="0"/>
+      <w:r>
+        <w:t xml:space="preserve">dispatcher.addListener(“sendCounter”,receiver1) </w:t>
+      </w:r>
+    </w:p>
+    <w:p/>
+    <w:p>
+      <w:r>
+        <w:t>create</w:t>
+      </w:r>
+      <w:r>
+        <w:t>s</w:t>
+      </w:r>
+      <w:r>
+        <w:t xml:space="preserve"> a listener that will respond when something is sent </w:t>
+      </w:r>
+      <w:r>
+        <w:t xml:space="preserve">from </w:t>
+      </w:r>
+      <w:r>
+        <w:t xml:space="preserve">a [send sendCounter] object in pd. It sets up </w:t>
+      </w:r>
+      <w:r>
+        <w:t xml:space="preserve">the listener to listen to the [send] object called “sendCounter” and  </w:t>
+      </w:r>
+      <w:r>
+        <w:t xml:space="preserve">if something should arrive send it to a </w:t>
+      </w:r>
+      <w:r>
+        <w:t>receiver</w:t>
+      </w:r>
+      <w:r>
+        <w:t xml:space="preserve"> called </w:t>
+      </w:r>
+      <w:r>
+        <w:t>receiver1</w:t>
+      </w:r>
+      <w:r>
+        <w:t>.</w:t>
+      </w:r>
+      <w:r>
+        <w:t xml:space="preserve"> The receiver handles received data from patches. We will create the receiver in the next step. </w:t>
+      </w:r>
+    </w:p>
+    <w:p/>
+    <w:p/>
+    <w:p>
+      <w:r>
+        <w:t>The line PdBase.subscribe(“sendCounter”)  makes the app continuously listen for  data from the [send] object called “sendCounter”.</w:t>
+      </w:r>
+    </w:p>
     <w:p>
       <w:pPr>
         <w:jc w:val="both"/>
       </w:pPr>
-      <w:r>
-        <w:t xml:space="preserve">These lines set the </w:t>
-      </w:r>
-      <w:r>
-        <w:t>listener’s receiver</w:t>
-      </w:r>
-      <w:r>
-        <w:t xml:space="preserve">. </w:t>
-      </w:r>
-    </w:p>
-    <w:p>
-      <w:pPr>
-        <w:jc w:val="both"/>
-      </w:pPr>
-    </w:p>
-    <w:p>
-      <w:pPr>
-        <w:jc w:val="both"/>
-      </w:pPr>
-      <w:r>
-        <w:t>The line dispatcher.addListener(“sendCounter”,receiver1) tells the listener to listen to the [send] object called “sendCounter” and  binds receiver1 to process the data.</w:t>
-      </w:r>
-    </w:p>
-    <w:p>
-      <w:pPr>
-        <w:jc w:val="both"/>
-      </w:pPr>
-      <w:r>
-        <w:t>The line PdBase.subscribe(“sendCounter”)  makes the app continuously listen for  data from the [send] object called “sendCounter”.</w:t>
-      </w:r>
-    </w:p>
-    <w:p>
-      <w:pPr>
-        <w:jc w:val="both"/>
-      </w:pPr>
+    </w:p>
+    <w:p>
+      <w:pPr>
+        <w:rPr>
+          <w:rFonts w:asciiTheme="majorHAnsi" w:eastAsiaTheme="majorEastAsia" w:hAnsiTheme="majorHAnsi" w:cstheme="majorBidi"/>
+          <w:b/>
+          <w:bCs/>
+          <w:color w:val="4F81BD" w:themeColor="accent1"/>
+          <w:lang w:val="ga-IE"/>
+        </w:rPr>
+      </w:pPr>
+      <w:r>
+        <w:rPr>
+          <w:b/>
+          <w:lang w:val="ga-IE"/>
+        </w:rPr>
+        <w:t>To summarise, we add a listener. We specify the [send] object we want to listen to. We specify the receiver to handle the received data from that [send] object. We subscribe to that [send] object to receive any future data.</w:t>
+      </w:r>
+      <w:r>
+        <w:rPr>
+          <w:b/>
+          <w:lang w:val="ga-IE"/>
+        </w:rPr>
+        <w:br w:type="page"/>
+      </w:r>
     </w:p>
     <w:p>
       <w:pPr>
@@ -2906,7 +3282,7 @@
           <w:lang w:val="en-US"/>
         </w:rPr>
         <w:drawing>
-          <wp:inline distT="0" distB="0" distL="0" distR="0" wp14:anchorId="78F8622F" wp14:editId="5DF61F4B">
+          <wp:inline distT="0" distB="0" distL="0" distR="0" wp14:anchorId="1217A97A" wp14:editId="30CD569B">
             <wp:extent cx="4969065" cy="6134100"/>
             <wp:effectExtent l="0" t="0" r="9525" b="0"/>
             <wp:docPr id="35" name="Picture 35"/>
@@ -2969,7 +3345,55 @@
         <w:rPr>
           <w:lang w:val="ga-IE"/>
         </w:rPr>
-        <w:t>The functionality is seen in the receiveFloat() method. Let’s take a look.</w:t>
+        <w:t>The</w:t>
+      </w:r>
+      <w:r>
+        <w:rPr>
+          <w:lang w:val="ga-IE"/>
+        </w:rPr>
+        <w:t>re</w:t>
+      </w:r>
+      <w:r>
+        <w:rPr>
+          <w:lang w:val="ga-IE"/>
+        </w:rPr>
+        <w:t>’</w:t>
+      </w:r>
+      <w:r>
+        <w:rPr>
+          <w:lang w:val="ga-IE"/>
+        </w:rPr>
+        <w:t>s quite a bit of code here that whilst being necessary isnt really what we are interested in today. The</w:t>
+      </w:r>
+      <w:r>
+        <w:rPr>
+          <w:lang w:val="ga-IE"/>
+        </w:rPr>
+        <w:t xml:space="preserve"> functionality </w:t>
+      </w:r>
+      <w:r>
+        <w:rPr>
+          <w:lang w:val="ga-IE"/>
+        </w:rPr>
+        <w:t xml:space="preserve">we are most interested </w:t>
+      </w:r>
+      <w:r>
+        <w:rPr>
+          <w:lang w:val="ga-IE"/>
+        </w:rPr>
+        <w:t xml:space="preserve">in </w:t>
+      </w:r>
+      <w:r>
+        <w:rPr>
+          <w:lang w:val="ga-IE"/>
+        </w:rPr>
+        <w:t xml:space="preserve">is </w:t>
+      </w:r>
+      <w:r>
+        <w:rPr>
+          <w:lang w:val="ga-IE"/>
+        </w:rPr>
+        <w:t>the receiveFloat() method. Let’s take a look.</w:t>
       </w:r>
       <w:r>
         <w:rPr>
@@ -2993,7 +3417,7 @@
           <w:lang w:val="en-US"/>
         </w:rPr>
         <w:drawing>
-          <wp:inline distT="0" distB="0" distL="0" distR="0" wp14:anchorId="401819B9" wp14:editId="7D70EFAE">
+          <wp:inline distT="0" distB="0" distL="0" distR="0" wp14:anchorId="5080555E" wp14:editId="6657E7EA">
             <wp:extent cx="3276600" cy="1040380"/>
             <wp:effectExtent l="0" t="0" r="0" b="1270"/>
             <wp:docPr id="36" name="Picture 36"/>
@@ -3060,12 +3484,6 @@
           <w:lang w:val="ga-IE"/>
         </w:rPr>
       </w:pPr>
-      <w:r>
-        <w:rPr>
-          <w:lang w:val="ga-IE"/>
-        </w:rPr>
-        <w:t xml:space="preserve">The receiveFloat method is called automatically if the data that is sent from the [send] object is a number. </w:t>
-      </w:r>
     </w:p>
     <w:p>
       <w:pPr>
@@ -3075,6 +3493,30 @@
           <w:lang w:val="ga-IE"/>
         </w:rPr>
       </w:pPr>
+      <w:r>
+        <w:rPr>
+          <w:lang w:val="ga-IE"/>
+        </w:rPr>
+        <w:t>The receiveFloat method is called if the data that is sent from the [send] object is a</w:t>
+      </w:r>
+      <w:r>
+        <w:rPr>
+          <w:lang w:val="ga-IE"/>
+        </w:rPr>
+        <w:t xml:space="preserve"> </w:t>
+      </w:r>
+      <w:r>
+        <w:rPr>
+          <w:lang w:val="ga-IE"/>
+        </w:rPr>
+        <w:t>float (a number essentially)</w:t>
+      </w:r>
+      <w:r>
+        <w:rPr>
+          <w:lang w:val="ga-IE"/>
+        </w:rPr>
+        <w:t xml:space="preserve">. </w:t>
+      </w:r>
     </w:p>
     <w:p>
       <w:pPr>
@@ -3084,12 +3526,6 @@
           <w:lang w:val="ga-IE"/>
         </w:rPr>
       </w:pPr>
-      <w:r>
-        <w:rPr>
-          <w:lang w:val="ga-IE"/>
-        </w:rPr>
-        <w:t>The method has two variables we can use. The String source and Float x. The source is the name of the [send] object that the receiver got data from. Here it is checking to see if that matches the name “sendCounter”.</w:t>
-      </w:r>
     </w:p>
     <w:p>
       <w:pPr>
@@ -3099,6 +3535,144 @@
           <w:lang w:val="ga-IE"/>
         </w:rPr>
       </w:pPr>
+      <w:r>
+        <w:rPr>
+          <w:lang w:val="ga-IE"/>
+        </w:rPr>
+        <w:t xml:space="preserve">The </w:t>
+      </w:r>
+      <w:r>
+        <w:rPr>
+          <w:lang w:val="ga-IE"/>
+        </w:rPr>
+        <w:t xml:space="preserve">receiveFloat </w:t>
+      </w:r>
+      <w:r>
+        <w:rPr>
+          <w:lang w:val="ga-IE"/>
+        </w:rPr>
+        <w:t>method has two variables we can use</w:t>
+      </w:r>
+      <w:r>
+        <w:rPr>
+          <w:lang w:val="ga-IE"/>
+        </w:rPr>
+        <w:t xml:space="preserve">: </w:t>
+      </w:r>
+      <w:r>
+        <w:rPr>
+          <w:lang w:val="ga-IE"/>
+        </w:rPr>
+        <w:t xml:space="preserve">The String </w:t>
+      </w:r>
+      <w:r>
+        <w:rPr>
+          <w:lang w:val="ga-IE"/>
+        </w:rPr>
+        <w:t xml:space="preserve">(called </w:t>
+      </w:r>
+      <w:r>
+        <w:rPr>
+          <w:lang w:val="ga-IE"/>
+        </w:rPr>
+        <w:t>source</w:t>
+      </w:r>
+      <w:r>
+        <w:rPr>
+          <w:lang w:val="ga-IE"/>
+        </w:rPr>
+        <w:t>)</w:t>
+      </w:r>
+      <w:r>
+        <w:rPr>
+          <w:lang w:val="ga-IE"/>
+        </w:rPr>
+        <w:t xml:space="preserve"> and </w:t>
+      </w:r>
+      <w:r>
+        <w:rPr>
+          <w:lang w:val="ga-IE"/>
+        </w:rPr>
+        <w:t xml:space="preserve">the </w:t>
+      </w:r>
+      <w:r>
+        <w:rPr>
+          <w:lang w:val="ga-IE"/>
+        </w:rPr>
+        <w:t xml:space="preserve">Float </w:t>
+      </w:r>
+      <w:r>
+        <w:rPr>
+          <w:lang w:val="ga-IE"/>
+        </w:rPr>
+        <w:t xml:space="preserve">(called </w:t>
+      </w:r>
+      <w:r>
+        <w:rPr>
+          <w:lang w:val="ga-IE"/>
+        </w:rPr>
+        <w:t>x</w:t>
+      </w:r>
+      <w:r>
+        <w:rPr>
+          <w:lang w:val="ga-IE"/>
+        </w:rPr>
+        <w:t>)</w:t>
+      </w:r>
+      <w:r>
+        <w:rPr>
+          <w:lang w:val="ga-IE"/>
+        </w:rPr>
+        <w:t xml:space="preserve">. </w:t>
+      </w:r>
+      <w:r>
+        <w:rPr>
+          <w:lang w:val="ga-IE"/>
+        </w:rPr>
+        <w:t xml:space="preserve"> </w:t>
+      </w:r>
+      <w:r>
+        <w:rPr>
+          <w:lang w:val="ga-IE"/>
+        </w:rPr>
+        <w:t>s</w:t>
+      </w:r>
+      <w:r>
+        <w:rPr>
+          <w:lang w:val="ga-IE"/>
+        </w:rPr>
+        <w:t xml:space="preserve">ource </w:t>
+      </w:r>
+      <w:r>
+        <w:rPr>
+          <w:lang w:val="ga-IE"/>
+        </w:rPr>
+        <w:t>will contain</w:t>
+      </w:r>
+      <w:r>
+        <w:rPr>
+          <w:lang w:val="ga-IE"/>
+        </w:rPr>
+        <w:t xml:space="preserve"> the name of the [send] object that the receiver got data from. </w:t>
+      </w:r>
+      <w:r>
+        <w:rPr>
+          <w:lang w:val="ga-IE"/>
+        </w:rPr>
+        <w:t xml:space="preserve"> x will contain the value that was sent. </w:t>
+      </w:r>
+      <w:r>
+        <w:rPr>
+          <w:lang w:val="ga-IE"/>
+        </w:rPr>
+        <w:t xml:space="preserve">Read that a few more times. </w:t>
+      </w:r>
+      <w:r>
+        <w:rPr>
+          <w:lang w:val="ga-IE"/>
+        </w:rPr>
+        <w:t xml:space="preserve"> Its important.</w:t>
+      </w:r>
     </w:p>
     <w:p>
       <w:pPr>
@@ -3108,11 +3682,266 @@
           <w:lang w:val="ga-IE"/>
         </w:rPr>
       </w:pPr>
-      <w:r>
-        <w:rPr>
-          <w:lang w:val="ga-IE"/>
-        </w:rPr>
-        <w:t>If this is true, it sets the text of the TextView created earlier to be the received float. This will display the counter’s value!</w:t>
+    </w:p>
+    <w:p>
+      <w:pPr>
+        <w:pStyle w:val="ListParagraph"/>
+        <w:ind w:left="0"/>
+        <w:rPr>
+          <w:lang w:val="ga-IE"/>
+        </w:rPr>
+      </w:pPr>
+      <w:r>
+        <w:rPr>
+          <w:lang w:val="ga-IE"/>
+        </w:rPr>
+        <w:t xml:space="preserve">The line beginning with </w:t>
+      </w:r>
+      <w:r>
+        <w:rPr>
+          <w:lang w:val="ga-IE"/>
+        </w:rPr>
+        <w:t>“</w:t>
+      </w:r>
+      <w:r>
+        <w:rPr>
+          <w:lang w:val="ga-IE"/>
+        </w:rPr>
+        <w:t>if</w:t>
+      </w:r>
+      <w:r>
+        <w:rPr>
+          <w:lang w:val="ga-IE"/>
+        </w:rPr>
+        <w:t>”</w:t>
+      </w:r>
+      <w:r>
+        <w:rPr>
+          <w:lang w:val="ga-IE"/>
+        </w:rPr>
+        <w:t xml:space="preserve"> checks to see </w:t>
+      </w:r>
+      <w:r>
+        <w:rPr>
+          <w:lang w:val="ga-IE"/>
+        </w:rPr>
+        <w:t>if th</w:t>
+      </w:r>
+      <w:r>
+        <w:rPr>
+          <w:lang w:val="ga-IE"/>
+        </w:rPr>
+        <w:t xml:space="preserve">e </w:t>
+      </w:r>
+      <w:r>
+        <w:rPr>
+          <w:lang w:val="ga-IE"/>
+        </w:rPr>
+        <w:t>“</w:t>
+      </w:r>
+      <w:r>
+        <w:rPr>
+          <w:lang w:val="ga-IE"/>
+        </w:rPr>
+        <w:t>source</w:t>
+      </w:r>
+      <w:r>
+        <w:rPr>
+          <w:lang w:val="ga-IE"/>
+        </w:rPr>
+        <w:t>”</w:t>
+      </w:r>
+      <w:r>
+        <w:rPr>
+          <w:lang w:val="ga-IE"/>
+        </w:rPr>
+        <w:t xml:space="preserve"> matches the name “sendCounter”.</w:t>
+      </w:r>
+    </w:p>
+    <w:p>
+      <w:pPr>
+        <w:pStyle w:val="ListParagraph"/>
+        <w:ind w:left="0"/>
+        <w:rPr>
+          <w:lang w:val="ga-IE"/>
+        </w:rPr>
+      </w:pPr>
+    </w:p>
+    <w:p>
+      <w:pPr>
+        <w:pStyle w:val="ListParagraph"/>
+        <w:ind w:left="0"/>
+        <w:rPr>
+          <w:lang w:val="ga-IE"/>
+        </w:rPr>
+      </w:pPr>
+      <w:r>
+        <w:rPr>
+          <w:lang w:val="ga-IE"/>
+        </w:rPr>
+        <w:t xml:space="preserve">If </w:t>
+      </w:r>
+      <w:r>
+        <w:rPr>
+          <w:lang w:val="ga-IE"/>
+        </w:rPr>
+        <w:t>it does</w:t>
+      </w:r>
+      <w:r>
+        <w:rPr>
+          <w:lang w:val="ga-IE"/>
+        </w:rPr>
+        <w:t xml:space="preserve"> </w:t>
+      </w:r>
+      <w:r>
+        <w:rPr>
+          <w:lang w:val="ga-IE"/>
+        </w:rPr>
+        <w:t>then the next line</w:t>
+      </w:r>
+      <w:r>
+        <w:rPr>
+          <w:lang w:val="ga-IE"/>
+        </w:rPr>
+        <w:t xml:space="preserve"> </w:t>
+      </w:r>
+    </w:p>
+    <w:p>
+      <w:pPr>
+        <w:pStyle w:val="ListParagraph"/>
+        <w:ind w:left="0"/>
+        <w:rPr>
+          <w:lang w:val="ga-IE"/>
+        </w:rPr>
+      </w:pPr>
+    </w:p>
+    <w:p>
+      <w:pPr>
+        <w:pStyle w:val="ListParagraph"/>
+        <w:ind w:left="0"/>
+        <w:rPr>
+          <w:lang w:val="ga-IE"/>
+        </w:rPr>
+      </w:pPr>
+      <w:r>
+        <w:rPr>
+          <w:lang w:val="ga-IE"/>
+        </w:rPr>
+        <w:t>myCounter.setText(String.valueOf(x));</w:t>
+      </w:r>
+    </w:p>
+    <w:p>
+      <w:pPr>
+        <w:pStyle w:val="ListParagraph"/>
+        <w:ind w:left="0"/>
+        <w:rPr>
+          <w:lang w:val="ga-IE"/>
+        </w:rPr>
+      </w:pPr>
+    </w:p>
+    <w:p>
+      <w:pPr>
+        <w:pStyle w:val="ListParagraph"/>
+        <w:ind w:left="0"/>
+        <w:rPr>
+          <w:lang w:val="ga-IE"/>
+        </w:rPr>
+      </w:pPr>
+      <w:r>
+        <w:rPr>
+          <w:lang w:val="ga-IE"/>
+        </w:rPr>
+        <w:t xml:space="preserve">will execute. This line </w:t>
+      </w:r>
+      <w:r>
+        <w:rPr>
+          <w:lang w:val="ga-IE"/>
+        </w:rPr>
+        <w:t xml:space="preserve">sets the text </w:t>
+      </w:r>
+      <w:r>
+        <w:rPr>
+          <w:lang w:val="ga-IE"/>
+        </w:rPr>
+        <w:t>in</w:t>
+      </w:r>
+      <w:r>
+        <w:rPr>
+          <w:lang w:val="ga-IE"/>
+        </w:rPr>
+        <w:t xml:space="preserve"> the TextView </w:t>
+      </w:r>
+      <w:r>
+        <w:rPr>
+          <w:lang w:val="ga-IE"/>
+        </w:rPr>
+        <w:t xml:space="preserve">widget </w:t>
+      </w:r>
+      <w:r>
+        <w:rPr>
+          <w:lang w:val="ga-IE"/>
+        </w:rPr>
+        <w:t xml:space="preserve">called myCounter that </w:t>
+      </w:r>
+      <w:r>
+        <w:rPr>
+          <w:lang w:val="ga-IE"/>
+        </w:rPr>
+        <w:t xml:space="preserve">we </w:t>
+      </w:r>
+      <w:r>
+        <w:rPr>
+          <w:lang w:val="ga-IE"/>
+        </w:rPr>
+        <w:t xml:space="preserve">created earlier to  the </w:t>
+      </w:r>
+      <w:r>
+        <w:rPr>
+          <w:lang w:val="ga-IE"/>
+        </w:rPr>
+        <w:t xml:space="preserve">value of the </w:t>
+      </w:r>
+      <w:r>
+        <w:rPr>
+          <w:lang w:val="ga-IE"/>
+        </w:rPr>
+        <w:t xml:space="preserve">received float. </w:t>
+      </w:r>
+      <w:r>
+        <w:rPr>
+          <w:lang w:val="ga-IE"/>
+        </w:rPr>
+        <w:t>Essentially t</w:t>
+      </w:r>
+      <w:r>
+        <w:rPr>
+          <w:lang w:val="ga-IE"/>
+        </w:rPr>
+        <w:t xml:space="preserve">his </w:t>
+      </w:r>
+      <w:r>
+        <w:rPr>
+          <w:lang w:val="ga-IE"/>
+        </w:rPr>
+        <w:t xml:space="preserve">is the line that </w:t>
+      </w:r>
+      <w:r>
+        <w:rPr>
+          <w:lang w:val="ga-IE"/>
+        </w:rPr>
+        <w:t xml:space="preserve">will </w:t>
+      </w:r>
+      <w:r>
+        <w:rPr>
+          <w:lang w:val="ga-IE"/>
+        </w:rPr>
+        <w:t xml:space="preserve">update the text in the textView widget to </w:t>
+      </w:r>
+      <w:r>
+        <w:rPr>
+          <w:lang w:val="ga-IE"/>
+        </w:rPr>
+        <w:t>display the counter’s value!</w:t>
       </w:r>
     </w:p>
     <w:p>
@@ -3159,8 +3988,27 @@
         <w:rPr>
           <w:lang w:val="ga-IE"/>
         </w:rPr>
-        <w:t>You will see the text in the center updated from 0.0 to 9.0.</w:t>
-      </w:r>
+        <w:t xml:space="preserve">You </w:t>
+      </w:r>
+      <w:r>
+        <w:rPr>
+          <w:lang w:val="ga-IE"/>
+        </w:rPr>
+        <w:t>should</w:t>
+      </w:r>
+      <w:r>
+        <w:rPr>
+          <w:lang w:val="ga-IE"/>
+        </w:rPr>
+        <w:t xml:space="preserve"> see the text in the center updated from 0.0 to 9.0.</w:t>
+      </w:r>
+    </w:p>
+    <w:p>
+      <w:pPr>
+        <w:rPr>
+          <w:lang w:val="ga-IE"/>
+        </w:rPr>
+      </w:pPr>
     </w:p>
     <w:p>
       <w:pPr>
@@ -3199,7 +4047,7 @@
         <mc:AlternateContent>
           <mc:Choice Requires="wps">
             <w:drawing>
-              <wp:anchor distT="0" distB="0" distL="114300" distR="114300" simplePos="0" relativeHeight="251677696" behindDoc="0" locked="0" layoutInCell="1" allowOverlap="1" wp14:anchorId="06312108" wp14:editId="53322B48">
+              <wp:anchor distT="0" distB="0" distL="114300" distR="114300" simplePos="0" relativeHeight="251677696" behindDoc="0" locked="0" layoutInCell="1" allowOverlap="1" wp14:anchorId="5568E402" wp14:editId="33FFFF10">
                 <wp:simplePos x="0" y="0"/>
                 <wp:positionH relativeFrom="column">
                   <wp:posOffset>228600</wp:posOffset>
@@ -3281,7 +4129,7 @@
           <w:lang w:val="en-US"/>
         </w:rPr>
         <w:drawing>
-          <wp:inline distT="0" distB="0" distL="0" distR="0" wp14:anchorId="06964EA5" wp14:editId="0037D55C">
+          <wp:inline distT="0" distB="0" distL="0" distR="0" wp14:anchorId="7EE8D696" wp14:editId="457D2729">
             <wp:extent cx="5270500" cy="1660525"/>
             <wp:effectExtent l="0" t="0" r="12700" b="0"/>
             <wp:docPr id="3" name="Picture 3"/>
@@ -3501,8 +4349,6 @@
         </w:rPr>
         <w:t>In the receiveFloat(String source, float x)</w:t>
       </w:r>
-      <w:bookmarkStart w:id="0" w:name="_GoBack"/>
-      <w:bookmarkEnd w:id="0"/>
       <w:r>
         <w:rPr>
           <w:lang w:val="ga-IE"/>
@@ -3645,7 +4491,19 @@
         <w:rPr>
           <w:lang w:val="ga-IE"/>
         </w:rPr>
-        <w:t xml:space="preserve">Edit your task to send random numbers between 1 and 400 to a [send] object called </w:t>
+        <w:t xml:space="preserve">Edit your </w:t>
+      </w:r>
+      <w:r>
+        <w:rPr>
+          <w:lang w:val="ga-IE"/>
+        </w:rPr>
+        <w:t>patch</w:t>
+      </w:r>
+      <w:r>
+        <w:rPr>
+          <w:lang w:val="ga-IE"/>
+        </w:rPr>
+        <w:t xml:space="preserve"> to send random numbers between 1 and 400 to a [send] object called </w:t>
       </w:r>
       <w:r>
         <w:rPr>
@@ -3776,23 +4634,34 @@
         <w:rPr>
           <w:lang w:val="ga-IE"/>
         </w:rPr>
-        <w:t xml:space="preserve">e rest of the lab to practice the </w:t>
-      </w:r>
-      <w:r>
-        <w:rPr>
-          <w:lang w:val="ga-IE"/>
-        </w:rPr>
-        <w:t>listening to [send] objects and handling data that comes in.</w:t>
-      </w:r>
-    </w:p>
-    <w:p>
-      <w:pPr>
-        <w:rPr>
-          <w:lang w:val="ga-IE"/>
-        </w:rPr>
-      </w:pPr>
-    </w:p>
-    <w:p/>
+        <w:t xml:space="preserve">e rest of the lab to practice </w:t>
+      </w:r>
+      <w:r>
+        <w:rPr>
+          <w:lang w:val="ga-IE"/>
+        </w:rPr>
+        <w:t>adding more textView boxes and updating them with daa from your patch</w:t>
+      </w:r>
+      <w:r>
+        <w:rPr>
+          <w:lang w:val="ga-IE"/>
+        </w:rPr>
+        <w:t>.</w:t>
+      </w:r>
+      <w:r>
+        <w:rPr>
+          <w:lang w:val="ga-IE"/>
+        </w:rPr>
+        <w:t xml:space="preserve"> Can you come up with some useful examples? Maybe our patch has two states that it automatically switches between, say noisy and sine wavey and you want to pass that info to the GUI so you can tell hat state it is in.</w:t>
+      </w:r>
+    </w:p>
+    <w:p>
+      <w:pPr>
+        <w:rPr>
+          <w:lang w:val="ga-IE"/>
+        </w:rPr>
+      </w:pPr>
+    </w:p>
     <w:p/>
     <w:sectPr>
       <w:pgSz w:w="11900" w:h="16840"/>

</xml_diff>